<commit_message>
Menus and scenes connected
Conencted the scenes and various buttons. Added more buttons and credit screen. Fix sound playing wrong music.
</commit_message>
<xml_diff>
--- a/Escape From Fall Guys GDD.docx
+++ b/Escape From Fall Guys GDD.docx
@@ -339,57 +339,7 @@
           <w:szCs w:val="24"/>
           <w:lang w:eastAsia="en-CA"/>
         </w:rPr>
-        <w:t>Boris</w:t>
-      </w:r>
-      <w:r>
-        <w:rPr>
-          <w:rFonts w:ascii="Times New Roman" w:eastAsia="Times New Roman" w:hAnsi="Times New Roman" w:cs="Times New Roman"/>
-          <w:color w:val="000000"/>
-          <w:sz w:val="24"/>
-          <w:szCs w:val="24"/>
-          <w:lang w:eastAsia="en-CA"/>
-        </w:rPr>
-        <w:t xml:space="preserve"> has to navigate through the level while not hitting any obstacle or falling in any ravine/hole. If the player trips or falls, his laptop is going to drop, breaking it slowly. If the </w:t>
-      </w:r>
-      <w:r>
-        <w:rPr>
-          <w:rFonts w:ascii="Times New Roman" w:eastAsia="Times New Roman" w:hAnsi="Times New Roman" w:cs="Times New Roman"/>
-          <w:color w:val="000000"/>
-          <w:sz w:val="24"/>
-          <w:szCs w:val="24"/>
-          <w:lang w:eastAsia="en-CA"/>
-        </w:rPr>
-        <w:t>tablet</w:t>
-      </w:r>
-      <w:r>
-        <w:rPr>
-          <w:rFonts w:ascii="Times New Roman" w:eastAsia="Times New Roman" w:hAnsi="Times New Roman" w:cs="Times New Roman"/>
-          <w:color w:val="000000"/>
-          <w:sz w:val="24"/>
-          <w:szCs w:val="24"/>
-          <w:lang w:eastAsia="en-CA"/>
-        </w:rPr>
-        <w:t xml:space="preserve"> drops more than a certain amount of times, the</w:t>
-      </w:r>
-      <w:r>
-        <w:rPr>
-          <w:rFonts w:ascii="Times New Roman" w:eastAsia="Times New Roman" w:hAnsi="Times New Roman" w:cs="Times New Roman"/>
-          <w:color w:val="000000"/>
-          <w:sz w:val="24"/>
-          <w:szCs w:val="24"/>
-          <w:lang w:eastAsia="en-CA"/>
-        </w:rPr>
-        <w:t xml:space="preserve"> table </w:t>
-      </w:r>
-      <w:r>
-        <w:rPr>
-          <w:rFonts w:ascii="Times New Roman" w:eastAsia="Times New Roman" w:hAnsi="Times New Roman" w:cs="Times New Roman"/>
-          <w:color w:val="000000"/>
-          <w:sz w:val="24"/>
-          <w:szCs w:val="24"/>
-          <w:lang w:eastAsia="en-CA"/>
-        </w:rPr>
-        <w:t>will break completely, and you lose the game.</w:t>
+        <w:t>Boris has to navigate through the level while not hitting any obstacle or falling in any ravine/hole. If the player trips or falls, his laptop is going to drop, breaking it slowly. If the tablet drops more than a certain amount of times, the table will break completely, and you lose the game.</w:t>
       </w:r>
       <w:r>
         <w:rPr>
@@ -527,21 +477,7 @@
           <w:szCs w:val="24"/>
           <w:lang w:eastAsia="en-CA"/>
         </w:rPr>
-        <w:t>Core </w:t>
-      </w:r>
-      <w:bookmarkStart w:id="0" w:name="_GoBack"/>
-      <w:bookmarkEnd w:id="0"/>
-      <w:r>
-        <w:rPr>
-          <w:rFonts w:ascii="Times New Roman" w:eastAsia="Times New Roman" w:hAnsi="Times New Roman" w:cs="Times New Roman"/>
-          <w:b/>
-          <w:bCs/>
-          <w:color w:val="000000"/>
-          <w:sz w:val="24"/>
-          <w:szCs w:val="24"/>
-          <w:lang w:eastAsia="en-CA"/>
-        </w:rPr>
-        <w:t>Aesthetics:</w:t>
+        <w:t>Core Aesthetics:</w:t>
       </w:r>
     </w:p>
     <w:p>
@@ -830,7 +766,27 @@
           <w:szCs w:val="24"/>
           <w:lang w:eastAsia="en-CA"/>
         </w:rPr>
-        <w:t>Jump over obstacles such as barriers.</w:t>
+        <w:t xml:space="preserve">Jump </w:t>
+      </w:r>
+      <w:r>
+        <w:rPr>
+          <w:rFonts w:ascii="Times New Roman" w:eastAsia="Times New Roman" w:hAnsi="Times New Roman" w:cs="Times New Roman"/>
+          <w:color w:val="000000"/>
+          <w:sz w:val="24"/>
+          <w:szCs w:val="24"/>
+          <w:lang w:eastAsia="en-CA"/>
+        </w:rPr>
+        <w:t xml:space="preserve">using SPACE </w:t>
+      </w:r>
+      <w:r>
+        <w:rPr>
+          <w:rFonts w:ascii="Times New Roman" w:eastAsia="Times New Roman" w:hAnsi="Times New Roman" w:cs="Times New Roman"/>
+          <w:color w:val="000000"/>
+          <w:sz w:val="24"/>
+          <w:szCs w:val="24"/>
+          <w:lang w:eastAsia="en-CA"/>
+        </w:rPr>
+        <w:t>over obstacles such as barriers.</w:t>
       </w:r>
     </w:p>
     <w:p>
@@ -858,7 +814,27 @@
           <w:szCs w:val="24"/>
           <w:lang w:eastAsia="en-CA"/>
         </w:rPr>
-        <w:t>Move around mazes while not colliding with any wall or pillar.</w:t>
+        <w:t xml:space="preserve">Move around </w:t>
+      </w:r>
+      <w:r>
+        <w:rPr>
+          <w:rFonts w:ascii="Times New Roman" w:eastAsia="Times New Roman" w:hAnsi="Times New Roman" w:cs="Times New Roman"/>
+          <w:color w:val="000000"/>
+          <w:sz w:val="24"/>
+          <w:szCs w:val="24"/>
+          <w:lang w:eastAsia="en-CA"/>
+        </w:rPr>
+        <w:t>the level</w:t>
+      </w:r>
+      <w:r>
+        <w:rPr>
+          <w:rFonts w:ascii="Times New Roman" w:eastAsia="Times New Roman" w:hAnsi="Times New Roman" w:cs="Times New Roman"/>
+          <w:color w:val="000000"/>
+          <w:sz w:val="24"/>
+          <w:szCs w:val="24"/>
+          <w:lang w:eastAsia="en-CA"/>
+        </w:rPr>
+        <w:t xml:space="preserve"> while not colliding with any wall or pillar.</w:t>
       </w:r>
     </w:p>
     <w:p>
@@ -888,6 +864,8 @@
         </w:rPr>
         <w:t>Try not to break your tablet, overwise you lose the game.</w:t>
       </w:r>
+      <w:bookmarkStart w:id="0" w:name="_GoBack"/>
+      <w:bookmarkEnd w:id="0"/>
     </w:p>
     <w:p>
       <w:pPr>
@@ -3011,6 +2989,7 @@
     <w:lsdException w:name="HTML Sample" w:semiHidden="1" w:unhideWhenUsed="1"/>
     <w:lsdException w:name="HTML Typewriter" w:semiHidden="1" w:unhideWhenUsed="1"/>
     <w:lsdException w:name="HTML Variable" w:semiHidden="1" w:unhideWhenUsed="1"/>
+    <w:lsdException w:name="Normal Table" w:semiHidden="1" w:unhideWhenUsed="1"/>
     <w:lsdException w:name="annotation subject" w:semiHidden="1" w:unhideWhenUsed="1"/>
     <w:lsdException w:name="No List" w:semiHidden="1" w:unhideWhenUsed="1"/>
     <w:lsdException w:name="Outline List 1" w:semiHidden="1" w:unhideWhenUsed="1"/>
@@ -3057,8 +3036,10 @@
     <w:lsdException w:name="Table Subtle 2" w:semiHidden="1" w:unhideWhenUsed="1"/>
     <w:lsdException w:name="Table Web 1" w:semiHidden="1" w:unhideWhenUsed="1"/>
     <w:lsdException w:name="Table Web 2" w:semiHidden="1" w:unhideWhenUsed="1"/>
+    <w:lsdException w:name="Table Web 3" w:semiHidden="1" w:unhideWhenUsed="1"/>
     <w:lsdException w:name="Balloon Text" w:semiHidden="1" w:unhideWhenUsed="1"/>
     <w:lsdException w:name="Table Grid" w:uiPriority="39"/>
+    <w:lsdException w:name="Table Theme" w:semiHidden="1" w:unhideWhenUsed="1"/>
     <w:lsdException w:name="Placeholder Text" w:semiHidden="1"/>
     <w:lsdException w:name="No Spacing" w:uiPriority="1" w:qFormat="1"/>
     <w:lsdException w:name="Light Shading" w:uiPriority="60"/>

</xml_diff>